<commit_message>
fixed final template, and added sql statements.
</commit_message>
<xml_diff>
--- a/template.docx
+++ b/template.docx
@@ -199,15 +199,29 @@
         </w:rPr>
         <w:t xml:space="preserve">Loss Address: </w:t>
       </w:r>
+      <w:r>
+        <w:rPr>
+          <w:sz w:val="28"/>
+          <w:szCs w:val="28"/>
+        </w:rPr>
+        <w:t>{{</w:t>
+      </w:r>
       <w:proofErr w:type="spellStart"/>
       <w:r>
         <w:rPr>
           <w:sz w:val="28"/>
           <w:szCs w:val="28"/>
         </w:rPr>
-        <w:t>Property_Address</w:t>
+        <w:t>loss_address</w:t>
       </w:r>
       <w:proofErr w:type="spellEnd"/>
+      <w:r>
+        <w:rPr>
+          <w:sz w:val="28"/>
+          <w:szCs w:val="28"/>
+        </w:rPr>
+        <w:t>}}</w:t>
+      </w:r>
     </w:p>
     <w:p>
       <w:pPr>
@@ -309,8 +323,6 @@
       <w:r>
         <w:rPr>
           <w:rFonts w:cstheme="minorHAnsi"/>
-          <w:b/>
-          <w:bCs/>
           <w:sz w:val="28"/>
           <w:szCs w:val="28"/>
         </w:rPr>
@@ -395,8 +407,6 @@
       <w:r>
         <w:rPr>
           <w:rFonts w:cstheme="minorHAnsi"/>
-          <w:b/>
-          <w:bCs/>
           <w:sz w:val="28"/>
           <w:szCs w:val="28"/>
         </w:rPr>
@@ -458,6 +468,14 @@
         </w:rPr>
         <w:t xml:space="preserve">Policy Number: </w:t>
       </w:r>
+      <w:r>
+        <w:rPr>
+          <w:rFonts w:cstheme="minorHAnsi"/>
+          <w:sz w:val="28"/>
+          <w:szCs w:val="28"/>
+        </w:rPr>
+        <w:t>{{</w:t>
+      </w:r>
       <w:proofErr w:type="spellStart"/>
       <w:r>
         <w:rPr>
@@ -468,6 +486,14 @@
         <w:t>Policy_Number</w:t>
       </w:r>
       <w:proofErr w:type="spellEnd"/>
+      <w:r>
+        <w:rPr>
+          <w:rFonts w:cstheme="minorHAnsi"/>
+          <w:sz w:val="28"/>
+          <w:szCs w:val="28"/>
+        </w:rPr>
+        <w:t>}}</w:t>
+      </w:r>
     </w:p>
     <w:p>
       <w:pPr>

</xml_diff>

<commit_message>
added RCV Loss information
</commit_message>
<xml_diff>
--- a/template.docx
+++ b/template.docx
@@ -204,23 +204,7 @@
           <w:sz w:val="28"/>
           <w:szCs w:val="28"/>
         </w:rPr>
-        <w:t>{{</w:t>
-      </w:r>
-      <w:proofErr w:type="spellStart"/>
-      <w:r>
-        <w:rPr>
-          <w:sz w:val="28"/>
-          <w:szCs w:val="28"/>
-        </w:rPr>
-        <w:t>loss_address</w:t>
-      </w:r>
-      <w:proofErr w:type="spellEnd"/>
-      <w:r>
-        <w:rPr>
-          <w:sz w:val="28"/>
-          <w:szCs w:val="28"/>
-        </w:rPr>
-        <w:t>}}</w:t>
+        <w:t>{{loss_address}}</w:t>
       </w:r>
     </w:p>
     <w:p>
@@ -258,7 +242,6 @@
         </w:rPr>
         <w:t>{{</w:t>
       </w:r>
-      <w:proofErr w:type="spellStart"/>
       <w:r>
         <w:rPr>
           <w:rFonts w:cstheme="minorHAnsi"/>
@@ -275,7 +258,6 @@
         </w:rPr>
         <w:t>OfLoss</w:t>
       </w:r>
-      <w:proofErr w:type="spellEnd"/>
       <w:r>
         <w:rPr>
           <w:rFonts w:cstheme="minorHAnsi"/>
@@ -328,7 +310,6 @@
         </w:rPr>
         <w:t>{{</w:t>
       </w:r>
-      <w:proofErr w:type="spellStart"/>
       <w:r>
         <w:rPr>
           <w:sz w:val="28"/>
@@ -350,7 +331,6 @@
         </w:rPr>
         <w:t>_Name</w:t>
       </w:r>
-      <w:proofErr w:type="spellEnd"/>
       <w:r>
         <w:rPr>
           <w:sz w:val="28"/>
@@ -412,7 +392,6 @@
         </w:rPr>
         <w:t>{{</w:t>
       </w:r>
-      <w:proofErr w:type="spellStart"/>
       <w:r>
         <w:rPr>
           <w:sz w:val="28"/>
@@ -434,7 +413,6 @@
         </w:rPr>
         <w:t>_Name</w:t>
       </w:r>
-      <w:proofErr w:type="spellEnd"/>
       <w:r>
         <w:rPr>
           <w:sz w:val="28"/>
@@ -476,7 +454,6 @@
         </w:rPr>
         <w:t>{{</w:t>
       </w:r>
-      <w:proofErr w:type="spellStart"/>
       <w:r>
         <w:rPr>
           <w:rFonts w:cstheme="minorHAnsi"/>
@@ -485,7 +462,6 @@
         </w:rPr>
         <w:t>Policy_Number</w:t>
       </w:r>
-      <w:proofErr w:type="spellEnd"/>
       <w:r>
         <w:rPr>
           <w:rFonts w:cstheme="minorHAnsi"/>
@@ -526,25 +502,7 @@
           <w:sz w:val="28"/>
           <w:szCs w:val="28"/>
         </w:rPr>
-        <w:t>{{</w:t>
-      </w:r>
-      <w:proofErr w:type="spellStart"/>
-      <w:r>
-        <w:rPr>
-          <w:rFonts w:cstheme="minorHAnsi"/>
-          <w:sz w:val="28"/>
-          <w:szCs w:val="28"/>
-        </w:rPr>
-        <w:t>claim_type</w:t>
-      </w:r>
-      <w:proofErr w:type="spellEnd"/>
-      <w:r>
-        <w:rPr>
-          <w:rFonts w:cstheme="minorHAnsi"/>
-          <w:sz w:val="28"/>
-          <w:szCs w:val="28"/>
-        </w:rPr>
-        <w:t>}}</w:t>
+        <w:t>{{claim_type}}</w:t>
       </w:r>
     </w:p>
     <w:p>
@@ -602,25 +560,7 @@
           <w:sz w:val="28"/>
           <w:szCs w:val="28"/>
         </w:rPr>
-        <w:t>{{</w:t>
-      </w:r>
-      <w:proofErr w:type="spellStart"/>
-      <w:r>
-        <w:rPr>
-          <w:rFonts w:cstheme="minorHAnsi"/>
-          <w:sz w:val="28"/>
-          <w:szCs w:val="28"/>
-        </w:rPr>
-        <w:t>Insured_Contact_Info</w:t>
-      </w:r>
-      <w:proofErr w:type="spellEnd"/>
-      <w:r>
-        <w:rPr>
-          <w:rFonts w:cstheme="minorHAnsi"/>
-          <w:sz w:val="28"/>
-          <w:szCs w:val="28"/>
-        </w:rPr>
-        <w:t>}}</w:t>
+        <w:t>{{Insured_Contact_Info}}</w:t>
       </w:r>
     </w:p>
     <w:p>
@@ -668,25 +608,7 @@
           <w:sz w:val="28"/>
           <w:szCs w:val="28"/>
         </w:rPr>
-        <w:t>{{</w:t>
-      </w:r>
-      <w:proofErr w:type="spellStart"/>
-      <w:r>
-        <w:rPr>
-          <w:rFonts w:cstheme="minorHAnsi"/>
-          <w:sz w:val="28"/>
-          <w:szCs w:val="28"/>
-        </w:rPr>
-        <w:t>Adjuster_Contact_Info</w:t>
-      </w:r>
-      <w:proofErr w:type="spellEnd"/>
-      <w:r>
-        <w:rPr>
-          <w:rFonts w:cstheme="minorHAnsi"/>
-          <w:sz w:val="28"/>
-          <w:szCs w:val="28"/>
-        </w:rPr>
-        <w:t>}}</w:t>
+        <w:t>{{Adjuster_Contact_Info}}</w:t>
       </w:r>
     </w:p>
     <w:p>
@@ -761,15 +683,7 @@
         <w:t xml:space="preserve">Coverage A: </w:t>
       </w:r>
       <w:r>
-        <w:t>{{</w:t>
-      </w:r>
-      <w:proofErr w:type="spellStart"/>
-      <w:r>
-        <w:t>coverage_building</w:t>
-      </w:r>
-      <w:proofErr w:type="spellEnd"/>
-      <w:r>
-        <w:t>}}</w:t>
+        <w:t>{{coverage_building}}</w:t>
       </w:r>
     </w:p>
     <w:p>
@@ -794,15 +708,7 @@
         <w:t xml:space="preserve">Deductible: </w:t>
       </w:r>
       <w:r>
-        <w:t>{{</w:t>
-      </w:r>
-      <w:proofErr w:type="spellStart"/>
-      <w:r>
-        <w:t>Coverage_A_Deductible</w:t>
-      </w:r>
-      <w:proofErr w:type="spellEnd"/>
-      <w:r>
-        <w:t>}}</w:t>
+        <w:t>{{Coverage_A_Deductible}}</w:t>
       </w:r>
     </w:p>
     <w:p>
@@ -827,15 +733,7 @@
         <w:t xml:space="preserve">Reserve: </w:t>
       </w:r>
       <w:r>
-        <w:t>{{</w:t>
-      </w:r>
-      <w:proofErr w:type="spellStart"/>
-      <w:r>
-        <w:t>Coverage_A_Reserve</w:t>
-      </w:r>
-      <w:proofErr w:type="spellEnd"/>
-      <w:r>
-        <w:t>}}</w:t>
+        <w:t>{{Coverage_A_Reserve}}</w:t>
       </w:r>
     </w:p>
     <w:p>
@@ -860,15 +758,7 @@
         <w:t xml:space="preserve">Advance: </w:t>
       </w:r>
       <w:r>
-        <w:t>{{</w:t>
-      </w:r>
-      <w:proofErr w:type="spellStart"/>
-      <w:r>
-        <w:t>Coverage_A_Advance</w:t>
-      </w:r>
-      <w:proofErr w:type="spellEnd"/>
-      <w:r>
-        <w:t>}}</w:t>
+        <w:t>{{Coverage_A_Advance}}</w:t>
       </w:r>
     </w:p>
     <w:p>
@@ -907,15 +797,7 @@
         <w:t xml:space="preserve"> </w:t>
       </w:r>
       <w:r>
-        <w:t>{{</w:t>
-      </w:r>
-      <w:proofErr w:type="spellStart"/>
-      <w:r>
-        <w:t>coverage_contents</w:t>
-      </w:r>
-      <w:proofErr w:type="spellEnd"/>
-      <w:r>
-        <w:t>}}</w:t>
+        <w:t>{{coverage_contents}}</w:t>
       </w:r>
     </w:p>
     <w:p>
@@ -935,18 +817,7 @@
         <w:t xml:space="preserve">Deductible: </w:t>
       </w:r>
       <w:r>
-        <w:t>{{</w:t>
-      </w:r>
-      <w:proofErr w:type="spellStart"/>
-      <w:r>
-        <w:t>Coverage_B_</w:t>
-      </w:r>
-      <w:r>
-        <w:t>Deductible</w:t>
-      </w:r>
-      <w:proofErr w:type="spellEnd"/>
-      <w:r>
-        <w:t>}}</w:t>
+        <w:t>{{Coverage_B_Deductible}}</w:t>
       </w:r>
     </w:p>
     <w:p>
@@ -971,15 +842,7 @@
         <w:t xml:space="preserve">Reserve: </w:t>
       </w:r>
       <w:r>
-        <w:t>{{</w:t>
-      </w:r>
-      <w:proofErr w:type="spellStart"/>
-      <w:r>
-        <w:t>Coverage_B_Reserve</w:t>
-      </w:r>
-      <w:proofErr w:type="spellEnd"/>
-      <w:r>
-        <w:t>}}</w:t>
+        <w:t>{{Coverage_B_Reserve}}</w:t>
       </w:r>
     </w:p>
     <w:p>
@@ -1004,18 +867,7 @@
         <w:t xml:space="preserve">Advance: </w:t>
       </w:r>
       <w:r>
-        <w:t>{{</w:t>
-      </w:r>
-      <w:proofErr w:type="spellStart"/>
-      <w:r>
-        <w:t>Coverage_B_</w:t>
-      </w:r>
-      <w:r>
-        <w:t>Advance</w:t>
-      </w:r>
-      <w:proofErr w:type="spellEnd"/>
-      <w:r>
-        <w:t>}}</w:t>
+        <w:t>{{Coverage_B_Advance}}</w:t>
       </w:r>
     </w:p>
     <w:p>
@@ -1090,25 +942,7 @@
           <w:sz w:val="28"/>
           <w:szCs w:val="28"/>
         </w:rPr>
-        <w:t>{{</w:t>
-      </w:r>
-      <w:proofErr w:type="spellStart"/>
-      <w:r>
-        <w:rPr>
-          <w:rFonts w:cstheme="minorHAnsi"/>
-          <w:sz w:val="28"/>
-          <w:szCs w:val="28"/>
-        </w:rPr>
-        <w:t>Current_Claim_Status_Par</w:t>
-      </w:r>
-      <w:proofErr w:type="spellEnd"/>
-      <w:r>
-        <w:rPr>
-          <w:rFonts w:cstheme="minorHAnsi"/>
-          <w:sz w:val="28"/>
-          <w:szCs w:val="28"/>
-        </w:rPr>
-        <w:t>}}</w:t>
+        <w:t>{{Current_Claim_Status_Par}}</w:t>
       </w:r>
     </w:p>
     <w:p>
@@ -1166,25 +1000,7 @@
           <w:sz w:val="28"/>
           <w:szCs w:val="28"/>
         </w:rPr>
-        <w:t>{{</w:t>
-      </w:r>
-      <w:proofErr w:type="spellStart"/>
-      <w:r>
-        <w:rPr>
-          <w:rFonts w:cstheme="minorHAnsi"/>
-          <w:sz w:val="28"/>
-          <w:szCs w:val="28"/>
-        </w:rPr>
-        <w:t>Claim_Assigned_Date</w:t>
-      </w:r>
-      <w:proofErr w:type="spellEnd"/>
-      <w:r>
-        <w:rPr>
-          <w:rFonts w:cstheme="minorHAnsi"/>
-          <w:sz w:val="28"/>
-          <w:szCs w:val="28"/>
-        </w:rPr>
-        <w:t>}}</w:t>
+        <w:t>{{Claim_Assigned_Date}}</w:t>
       </w:r>
     </w:p>
     <w:p>
@@ -1214,25 +1030,7 @@
           <w:sz w:val="28"/>
           <w:szCs w:val="28"/>
         </w:rPr>
-        <w:t>{{</w:t>
-      </w:r>
-      <w:proofErr w:type="spellStart"/>
-      <w:r>
-        <w:rPr>
-          <w:rFonts w:cstheme="minorHAnsi"/>
-          <w:sz w:val="28"/>
-          <w:szCs w:val="28"/>
-        </w:rPr>
-        <w:t>Claim_Contact_Date</w:t>
-      </w:r>
-      <w:proofErr w:type="spellEnd"/>
-      <w:r>
-        <w:rPr>
-          <w:rFonts w:cstheme="minorHAnsi"/>
-          <w:sz w:val="28"/>
-          <w:szCs w:val="28"/>
-        </w:rPr>
-        <w:t>}}</w:t>
+        <w:t>{{Claim_Contact_Date}}</w:t>
       </w:r>
     </w:p>
     <w:p>
@@ -1262,25 +1060,7 @@
           <w:sz w:val="28"/>
           <w:szCs w:val="28"/>
         </w:rPr>
-        <w:t>{{</w:t>
-      </w:r>
-      <w:proofErr w:type="spellStart"/>
-      <w:r>
-        <w:rPr>
-          <w:rFonts w:cstheme="minorHAnsi"/>
-          <w:sz w:val="28"/>
-          <w:szCs w:val="28"/>
-        </w:rPr>
-        <w:t>Claim_Inspection_Date</w:t>
-      </w:r>
-      <w:proofErr w:type="spellEnd"/>
-      <w:r>
-        <w:rPr>
-          <w:rFonts w:cstheme="minorHAnsi"/>
-          <w:sz w:val="28"/>
-          <w:szCs w:val="28"/>
-        </w:rPr>
-        <w:t>}}</w:t>
+        <w:t>{{Claim_Inspection_Date}}</w:t>
       </w:r>
     </w:p>
     <w:p>
@@ -1304,7 +1084,6 @@
         </w:rPr>
         <w:t>{{</w:t>
       </w:r>
-      <w:proofErr w:type="spellStart"/>
       <w:r>
         <w:rPr>
           <w:rFonts w:cstheme="minorHAnsi"/>
@@ -1319,16 +1098,7 @@
           <w:sz w:val="28"/>
           <w:szCs w:val="28"/>
         </w:rPr>
-        <w:t>Par</w:t>
-      </w:r>
-      <w:proofErr w:type="spellEnd"/>
-      <w:r>
-        <w:rPr>
-          <w:rFonts w:cstheme="minorHAnsi"/>
-          <w:sz w:val="28"/>
-          <w:szCs w:val="28"/>
-        </w:rPr>
-        <w:t>}}</w:t>
+        <w:t>Par}}</w:t>
       </w:r>
     </w:p>
     <w:p>
@@ -1376,25 +1146,7 @@
           <w:sz w:val="28"/>
           <w:szCs w:val="28"/>
         </w:rPr>
-        <w:t>{{</w:t>
-      </w:r>
-      <w:proofErr w:type="spellStart"/>
-      <w:r>
-        <w:rPr>
-          <w:rFonts w:cstheme="minorHAnsi"/>
-          <w:sz w:val="28"/>
-          <w:szCs w:val="28"/>
-        </w:rPr>
-        <w:t>Insured_Communication_Paragraph</w:t>
-      </w:r>
-      <w:proofErr w:type="spellEnd"/>
-      <w:r>
-        <w:rPr>
-          <w:rFonts w:cstheme="minorHAnsi"/>
-          <w:sz w:val="28"/>
-          <w:szCs w:val="28"/>
-        </w:rPr>
-        <w:t>}}</w:t>
+        <w:t>{{Insured_Communication_Paragraph}}</w:t>
       </w:r>
     </w:p>
     <w:p>
@@ -1454,18 +1206,7 @@
         <w:t xml:space="preserve"> </w:t>
       </w:r>
       <w:r>
-        <w:t>{{</w:t>
-      </w:r>
-      <w:proofErr w:type="spellStart"/>
-      <w:r>
-        <w:t>Coverage_A_Reserve</w:t>
-      </w:r>
-      <w:proofErr w:type="spellEnd"/>
-      <w:r>
-        <w:t>}}</w:t>
-      </w:r>
-      <w:r>
-        <w:t xml:space="preserve"> </w:t>
+        <w:t xml:space="preserve">{{Coverage_A_Reserve}} </w:t>
       </w:r>
       <w:r>
         <w:rPr>
@@ -1484,18 +1225,7 @@
         <w:t xml:space="preserve">and </w:t>
       </w:r>
       <w:r>
-        <w:t>{{</w:t>
-      </w:r>
-      <w:proofErr w:type="spellStart"/>
-      <w:r>
-        <w:t>Coverage_B_Reserve</w:t>
-      </w:r>
-      <w:proofErr w:type="spellEnd"/>
-      <w:r>
-        <w:t>}}</w:t>
-      </w:r>
-      <w:r>
-        <w:t xml:space="preserve"> </w:t>
+        <w:t xml:space="preserve">{{Coverage_B_Reserve}} </w:t>
       </w:r>
       <w:r>
         <w:rPr>
@@ -1543,7 +1273,6 @@
         </w:rPr>
         <w:t>{{</w:t>
       </w:r>
-      <w:proofErr w:type="spellStart"/>
       <w:r>
         <w:rPr>
           <w:rFonts w:cstheme="minorHAnsi"/>
@@ -1566,16 +1295,7 @@
           <w:sz w:val="28"/>
           <w:szCs w:val="28"/>
         </w:rPr>
-        <w:t>Paragraph</w:t>
-      </w:r>
-      <w:proofErr w:type="spellEnd"/>
-      <w:r>
-        <w:rPr>
-          <w:rFonts w:cstheme="minorHAnsi"/>
-          <w:sz w:val="28"/>
-          <w:szCs w:val="28"/>
-        </w:rPr>
-        <w:t>}}</w:t>
+        <w:t>Paragraph}}</w:t>
       </w:r>
       <w:r>
         <w:rPr>
@@ -1680,7 +1400,6 @@
         </w:rPr>
         <w:t>{{</w:t>
       </w:r>
-      <w:proofErr w:type="spellStart"/>
       <w:r>
         <w:rPr>
           <w:rFonts w:cstheme="minorHAnsi"/>
@@ -1695,16 +1414,7 @@
           <w:sz w:val="28"/>
           <w:szCs w:val="28"/>
         </w:rPr>
-        <w:t>_Paragraph</w:t>
-      </w:r>
-      <w:proofErr w:type="spellEnd"/>
-      <w:r>
-        <w:rPr>
-          <w:rFonts w:cstheme="minorHAnsi"/>
-          <w:sz w:val="28"/>
-          <w:szCs w:val="28"/>
-        </w:rPr>
-        <w:t>}}</w:t>
+        <w:t>_Paragraph}}</w:t>
       </w:r>
     </w:p>
     <w:p>
@@ -1752,25 +1462,7 @@
           <w:sz w:val="28"/>
           <w:szCs w:val="28"/>
         </w:rPr>
-        <w:t>{{</w:t>
-      </w:r>
-      <w:proofErr w:type="spellStart"/>
-      <w:r>
-        <w:rPr>
-          <w:rFonts w:cstheme="minorHAnsi"/>
-          <w:sz w:val="28"/>
-          <w:szCs w:val="28"/>
-        </w:rPr>
-        <w:t>Adjuster_Response_Paragraph</w:t>
-      </w:r>
-      <w:proofErr w:type="spellEnd"/>
-      <w:r>
-        <w:rPr>
-          <w:rFonts w:cstheme="minorHAnsi"/>
-          <w:sz w:val="28"/>
-          <w:szCs w:val="28"/>
-        </w:rPr>
-        <w:t>}}</w:t>
+        <w:t>{{Adjuster_Response_Paragraph}}</w:t>
       </w:r>
     </w:p>
     <w:p>
@@ -1818,25 +1510,7 @@
           <w:sz w:val="28"/>
           <w:szCs w:val="28"/>
         </w:rPr>
-        <w:t>{{</w:t>
-      </w:r>
-      <w:proofErr w:type="spellStart"/>
-      <w:r>
-        <w:rPr>
-          <w:rFonts w:cstheme="minorHAnsi"/>
-          <w:sz w:val="28"/>
-          <w:szCs w:val="28"/>
-        </w:rPr>
-        <w:t>Supporting_Doc_Paragraph</w:t>
-      </w:r>
-      <w:proofErr w:type="spellEnd"/>
-      <w:r>
-        <w:rPr>
-          <w:rFonts w:cstheme="minorHAnsi"/>
-          <w:sz w:val="28"/>
-          <w:szCs w:val="28"/>
-        </w:rPr>
-        <w:t>}}</w:t>
+        <w:t>{{Supporting_Doc_Paragraph}}</w:t>
       </w:r>
     </w:p>
     <w:p>
@@ -1905,25 +1579,7 @@
           <w:sz w:val="28"/>
           <w:szCs w:val="28"/>
         </w:rPr>
-        <w:t>{{</w:t>
-      </w:r>
-      <w:proofErr w:type="spellStart"/>
-      <w:r>
-        <w:rPr>
-          <w:rFonts w:cstheme="minorHAnsi"/>
-          <w:sz w:val="28"/>
-          <w:szCs w:val="28"/>
-        </w:rPr>
-        <w:t>Next_Steps_Paragraph</w:t>
-      </w:r>
-      <w:proofErr w:type="spellEnd"/>
-      <w:r>
-        <w:rPr>
-          <w:rFonts w:cstheme="minorHAnsi"/>
-          <w:sz w:val="28"/>
-          <w:szCs w:val="28"/>
-        </w:rPr>
-        <w:t>}}</w:t>
+        <w:t>{{Next_Steps_Paragraph}}</w:t>
       </w:r>
     </w:p>
     <w:p>
@@ -1994,7 +1650,6 @@
         </w:rPr>
         <w:t>{{</w:t>
       </w:r>
-      <w:proofErr w:type="spellStart"/>
       <w:r>
         <w:rPr>
           <w:rFonts w:cstheme="minorHAnsi"/>
@@ -2009,16 +1664,161 @@
           <w:sz w:val="28"/>
           <w:szCs w:val="28"/>
         </w:rPr>
-        <w:t>Paragraph</w:t>
-      </w:r>
-      <w:proofErr w:type="spellEnd"/>
-      <w:r>
-        <w:rPr>
-          <w:rFonts w:cstheme="minorHAnsi"/>
-          <w:sz w:val="28"/>
-          <w:szCs w:val="28"/>
-        </w:rPr>
-        <w:t>}}</w:t>
+        <w:t>Paragraph}}</w:t>
+      </w:r>
+    </w:p>
+    <w:p>
+      <w:pPr>
+        <w:pStyle w:val="NoSpacing"/>
+        <w:numPr>
+          <w:ilvl w:val="0"/>
+          <w:numId w:val="49"/>
+        </w:numPr>
+        <w:rPr>
+          <w:rFonts w:cstheme="minorHAnsi"/>
+          <w:sz w:val="28"/>
+          <w:szCs w:val="28"/>
+        </w:rPr>
+      </w:pPr>
+      <w:r>
+        <w:rPr>
+          <w:rFonts w:cstheme="minorHAnsi"/>
+          <w:sz w:val="28"/>
+          <w:szCs w:val="28"/>
+        </w:rPr>
+        <w:t>Insured Damage RCV Losses:</w:t>
+      </w:r>
+    </w:p>
+    <w:p>
+      <w:pPr>
+        <w:pStyle w:val="NoSpacing"/>
+        <w:numPr>
+          <w:ilvl w:val="1"/>
+          <w:numId w:val="49"/>
+        </w:numPr>
+        <w:rPr>
+          <w:rFonts w:cstheme="minorHAnsi"/>
+          <w:sz w:val="28"/>
+          <w:szCs w:val="28"/>
+        </w:rPr>
+      </w:pPr>
+      <w:r>
+        <w:rPr>
+          <w:rFonts w:cstheme="minorHAnsi"/>
+          <w:sz w:val="28"/>
+          <w:szCs w:val="28"/>
+        </w:rPr>
+        <w:t>Coverage A:</w:t>
+      </w:r>
+    </w:p>
+    <w:p>
+      <w:pPr>
+        <w:pStyle w:val="NoSpacing"/>
+        <w:numPr>
+          <w:ilvl w:val="2"/>
+          <w:numId w:val="49"/>
+        </w:numPr>
+        <w:rPr>
+          <w:rFonts w:cstheme="minorHAnsi"/>
+          <w:sz w:val="28"/>
+          <w:szCs w:val="28"/>
+        </w:rPr>
+      </w:pPr>
+      <w:r>
+        <w:rPr>
+          <w:rFonts w:cstheme="minorHAnsi"/>
+          <w:sz w:val="28"/>
+          <w:szCs w:val="28"/>
+        </w:rPr>
+        <w:t>Building: {{DwellingUnit_Insured_Damage_RCV_Loss}}</w:t>
+      </w:r>
+    </w:p>
+    <w:p>
+      <w:pPr>
+        <w:pStyle w:val="NoSpacing"/>
+        <w:numPr>
+          <w:ilvl w:val="2"/>
+          <w:numId w:val="49"/>
+        </w:numPr>
+        <w:rPr>
+          <w:rFonts w:cstheme="minorHAnsi"/>
+          <w:sz w:val="28"/>
+          <w:szCs w:val="28"/>
+        </w:rPr>
+      </w:pPr>
+      <w:r>
+        <w:rPr>
+          <w:rFonts w:cstheme="minorHAnsi"/>
+          <w:sz w:val="28"/>
+          <w:szCs w:val="28"/>
+        </w:rPr>
+        <w:t>Detached Garage: {{DetachedGarage_Insured_Damage_RCV_Loss}}</w:t>
+      </w:r>
+    </w:p>
+    <w:p>
+      <w:pPr>
+        <w:pStyle w:val="NoSpacing"/>
+        <w:numPr>
+          <w:ilvl w:val="1"/>
+          <w:numId w:val="49"/>
+        </w:numPr>
+        <w:rPr>
+          <w:rFonts w:cstheme="minorHAnsi"/>
+          <w:sz w:val="28"/>
+          <w:szCs w:val="28"/>
+        </w:rPr>
+      </w:pPr>
+      <w:r>
+        <w:rPr>
+          <w:rFonts w:cstheme="minorHAnsi"/>
+          <w:sz w:val="28"/>
+          <w:szCs w:val="28"/>
+        </w:rPr>
+        <w:t>Coverage B:</w:t>
+      </w:r>
+    </w:p>
+    <w:p>
+      <w:pPr>
+        <w:pStyle w:val="NoSpacing"/>
+        <w:numPr>
+          <w:ilvl w:val="2"/>
+          <w:numId w:val="49"/>
+        </w:numPr>
+        <w:rPr>
+          <w:rFonts w:cstheme="minorHAnsi"/>
+          <w:sz w:val="28"/>
+          <w:szCs w:val="28"/>
+        </w:rPr>
+      </w:pPr>
+      <w:r>
+        <w:rPr>
+          <w:rFonts w:cstheme="minorHAnsi"/>
+          <w:sz w:val="28"/>
+          <w:szCs w:val="28"/>
+        </w:rPr>
+        <w:t>Contents: {{Conents_Insured_Damage_RCV_Loss}}</w:t>
+      </w:r>
+    </w:p>
+    <w:p>
+      <w:pPr>
+        <w:pStyle w:val="NoSpacing"/>
+        <w:numPr>
+          <w:ilvl w:val="2"/>
+          <w:numId w:val="49"/>
+        </w:numPr>
+        <w:rPr>
+          <w:rFonts w:cstheme="minorHAnsi"/>
+          <w:sz w:val="28"/>
+          <w:szCs w:val="28"/>
+        </w:rPr>
+      </w:pPr>
+      <w:r>
+        <w:rPr>
+          <w:rFonts w:cstheme="minorHAnsi"/>
+          <w:sz w:val="28"/>
+          <w:szCs w:val="28"/>
+        </w:rPr>
+        <w:t>Improvements: {{Improvements_Insured_Damage_RCV_Loss}}</w:t>
       </w:r>
     </w:p>
     <w:p>
@@ -2149,7 +1949,6 @@
         </w:rPr>
         <w:t>{{</w:t>
       </w:r>
-      <w:proofErr w:type="spellStart"/>
       <w:r>
         <w:rPr>
           <w:rFonts w:cstheme="minorHAnsi"/>
@@ -2166,7 +1965,6 @@
         </w:rPr>
         <w:t>_Name</w:t>
       </w:r>
-      <w:proofErr w:type="spellEnd"/>
       <w:r>
         <w:rPr>
           <w:rFonts w:cstheme="minorHAnsi"/>
@@ -2191,25 +1989,7 @@
           <w:sz w:val="28"/>
           <w:szCs w:val="28"/>
         </w:rPr>
-        <w:t>{{</w:t>
-      </w:r>
-      <w:proofErr w:type="spellStart"/>
-      <w:r>
-        <w:rPr>
-          <w:rFonts w:cstheme="minorHAnsi"/>
-          <w:sz w:val="28"/>
-          <w:szCs w:val="28"/>
-        </w:rPr>
-        <w:t>Adjuster_Contact_Info</w:t>
-      </w:r>
-      <w:proofErr w:type="spellEnd"/>
-      <w:r>
-        <w:rPr>
-          <w:rFonts w:cstheme="minorHAnsi"/>
-          <w:sz w:val="28"/>
-          <w:szCs w:val="28"/>
-        </w:rPr>
-        <w:t>}}</w:t>
+        <w:t>{{Adjuster_Contact_Info}}</w:t>
       </w:r>
       <w:r>
         <w:rPr>
@@ -2294,25 +2074,7 @@
           <w:sz w:val="28"/>
           <w:szCs w:val="28"/>
         </w:rPr>
-        <w:t>{{</w:t>
-      </w:r>
-      <w:proofErr w:type="spellStart"/>
-      <w:r>
-        <w:rPr>
-          <w:rFonts w:cstheme="minorHAnsi"/>
-          <w:sz w:val="28"/>
-          <w:szCs w:val="28"/>
-        </w:rPr>
-        <w:t>Claim_Summary_Par</w:t>
-      </w:r>
-      <w:proofErr w:type="spellEnd"/>
-      <w:r>
-        <w:rPr>
-          <w:rFonts w:cstheme="minorHAnsi"/>
-          <w:sz w:val="28"/>
-          <w:szCs w:val="28"/>
-        </w:rPr>
-        <w:t>}}</w:t>
+        <w:t>{{Claim_Summary_Par}}</w:t>
       </w:r>
     </w:p>
     <w:sectPr>
@@ -9071,7 +8833,7 @@
         <w:sz w:val="20"/>
       </w:rPr>
     </w:lvl>
-    <w:lvl w:ilvl="1" w:tentative="1">
+    <w:lvl w:ilvl="1">
       <w:start w:val="1"/>
       <w:numFmt w:val="bullet"/>
       <w:lvlText w:val="o"/>
@@ -9087,7 +8849,7 @@
         <w:sz w:val="20"/>
       </w:rPr>
     </w:lvl>
-    <w:lvl w:ilvl="2" w:tentative="1">
+    <w:lvl w:ilvl="2">
       <w:start w:val="1"/>
       <w:numFmt w:val="bullet"/>
       <w:lvlText w:val=""/>

</xml_diff>